<commit_message>
add my part of work statment
</commit_message>
<xml_diff>
--- a/doc/StatementOfWork.docx
+++ b/doc/StatementOfWork.docx
@@ -1,6 +1,6 @@
 
 <file path=word/document.xml><?xml version="1.0" encoding="utf-8"?>
-<w:document xmlns:wpc="http://schemas.microsoft.com/office/word/2010/wordprocessingCanvas" xmlns:cx="http://schemas.microsoft.com/office/drawing/2014/chartex" xmlns:cx1="http://schemas.microsoft.com/office/drawing/2015/9/8/chartex" xmlns:cx2="http://schemas.microsoft.com/office/drawing/2015/10/21/chartex" xmlns:cx3="http://schemas.microsoft.com/office/drawing/2016/5/9/chartex" xmlns:cx4="http://schemas.microsoft.com/office/drawing/2016/5/10/chartex" xmlns:cx5="http://schemas.microsoft.com/office/drawing/2016/5/11/chartex" xmlns:cx6="http://schemas.microsoft.com/office/drawing/2016/5/12/chartex" xmlns:cx7="http://schemas.microsoft.com/office/drawing/2016/5/13/chartex" xmlns:cx8="http://schemas.microsoft.com/office/drawing/2016/5/14/chartex" xmlns:mc="http://schemas.openxmlformats.org/markup-compatibility/2006" xmlns:aink="http://schemas.microsoft.com/office/drawing/2016/ink" xmlns:am3d="http://schemas.microsoft.com/office/drawing/2017/model3d" xmlns:o="urn:schemas-microsoft-com:office:office" xmlns:r="http://schemas.openxmlformats.org/officeDocument/2006/relationships" xmlns:m="http://schemas.openxmlformats.org/officeDocument/2006/math" xmlns:v="urn:schemas-microsoft-com:vml" xmlns:wp14="http://schemas.microsoft.com/office/word/2010/wordprocessingDrawing" xmlns:wp="http://schemas.openxmlformats.org/drawingml/2006/wordprocessingDrawing" xmlns:w10="urn:schemas-microsoft-com:office:word" xmlns:w="http://schemas.openxmlformats.org/wordprocessingml/2006/main" xmlns:w14="http://schemas.microsoft.com/office/word/2010/wordml" xmlns:w15="http://schemas.microsoft.com/office/word/2012/wordml" xmlns:w16cid="http://schemas.microsoft.com/office/word/2016/wordml/cid" xmlns:w16se="http://schemas.microsoft.com/office/word/2015/wordml/symex" xmlns:wpg="http://schemas.microsoft.com/office/word/2010/wordprocessingGroup" xmlns:wpi="http://schemas.microsoft.com/office/word/2010/wordprocessingInk" xmlns:wne="http://schemas.microsoft.com/office/word/2006/wordml" xmlns:wps="http://schemas.microsoft.com/office/word/2010/wordprocessingShape" mc:Ignorable="w14 w15 w16se w16cid wp14">
+<w:document xmlns:wpc="http://schemas.microsoft.com/office/word/2010/wordprocessingCanvas" xmlns:mo="http://schemas.microsoft.com/office/mac/office/2008/main" xmlns:mc="http://schemas.openxmlformats.org/markup-compatibility/2006" xmlns:mv="urn:schemas-microsoft-com:mac:vml" xmlns:o="urn:schemas-microsoft-com:office:office" xmlns:r="http://schemas.openxmlformats.org/officeDocument/2006/relationships" xmlns:m="http://schemas.openxmlformats.org/officeDocument/2006/math" xmlns:v="urn:schemas-microsoft-com:vml" xmlns:wp14="http://schemas.microsoft.com/office/word/2010/wordprocessingDrawing" xmlns:wp="http://schemas.openxmlformats.org/drawingml/2006/wordprocessingDrawing" xmlns:w10="urn:schemas-microsoft-com:office:word" xmlns:w="http://schemas.openxmlformats.org/wordprocessingml/2006/main" xmlns:w14="http://schemas.microsoft.com/office/word/2010/wordml" xmlns:w15="http://schemas.microsoft.com/office/word/2012/wordml" xmlns:wpg="http://schemas.microsoft.com/office/word/2010/wordprocessingGroup" xmlns:wpi="http://schemas.microsoft.com/office/word/2010/wordprocessingInk" xmlns:wne="http://schemas.microsoft.com/office/word/2006/wordml" xmlns:wps="http://schemas.microsoft.com/office/word/2010/wordprocessingShape" mc:Ignorable="w14 w15 wp14">
   <w:body>
     <w:p>
       <w:pPr>
@@ -159,6 +159,7 @@
           <w:szCs w:val="24"/>
         </w:rPr>
       </w:pPr>
+      <w:bookmarkStart w:id="0" w:name="OLE_LINK3"/>
       <w:r>
         <w:rPr>
           <w:rFonts w:ascii="Times New Roman" w:hAnsi="Times New Roman" w:cs="Times New Roman"/>
@@ -201,6 +202,8 @@
           <w:szCs w:val="24"/>
         </w:rPr>
       </w:pPr>
+      <w:bookmarkStart w:id="1" w:name="OLE_LINK1"/>
+      <w:bookmarkStart w:id="2" w:name="OLE_LINK2"/>
       <w:r>
         <w:rPr>
           <w:rFonts w:ascii="Times New Roman" w:hAnsi="Times New Roman" w:cs="Times New Roman"/>
@@ -225,6 +228,8 @@
         </w:rPr>
         <w:t>how back-end components should behave within the app</w:t>
       </w:r>
+      <w:bookmarkEnd w:id="1"/>
+      <w:bookmarkEnd w:id="2"/>
     </w:p>
     <w:p>
       <w:pPr>
@@ -247,6 +252,7 @@
         <w:t>Assisted in flushing out ideas for the app and what the user experience should be</w:t>
       </w:r>
     </w:p>
+    <w:bookmarkEnd w:id="0"/>
     <w:p>
       <w:pPr>
         <w:numPr>
@@ -267,9 +273,21 @@
           <w:szCs w:val="24"/>
           <w:shd w:val="clear" w:color="auto" w:fill="FFFFFF"/>
         </w:rPr>
-        <w:t xml:space="preserve">Michael </w:t>
-      </w:r>
-      <w:proofErr w:type="spellStart"/>
+        <w:t>Michael Harkess:</w:t>
+      </w:r>
+    </w:p>
+    <w:p>
+      <w:pPr>
+        <w:numPr>
+          <w:ilvl w:val="0"/>
+          <w:numId w:val="1"/>
+        </w:numPr>
+        <w:rPr>
+          <w:rFonts w:ascii="Times New Roman" w:hAnsi="Times New Roman" w:cs="Times New Roman"/>
+          <w:sz w:val="24"/>
+          <w:szCs w:val="24"/>
+        </w:rPr>
+      </w:pPr>
       <w:r>
         <w:rPr>
           <w:rFonts w:ascii="Times New Roman" w:hAnsi="Times New Roman" w:cs="Times New Roman"/>
@@ -278,9 +296,8 @@
           <w:szCs w:val="24"/>
           <w:shd w:val="clear" w:color="auto" w:fill="FFFFFF"/>
         </w:rPr>
-        <w:t>Harkess</w:t>
-      </w:r>
-      <w:proofErr w:type="spellEnd"/>
+        <w:t>Hanming Wang</w:t>
+      </w:r>
       <w:r>
         <w:rPr>
           <w:rFonts w:ascii="Times New Roman" w:hAnsi="Times New Roman" w:cs="Times New Roman"/>
@@ -304,7 +321,6 @@
           <w:szCs w:val="24"/>
         </w:rPr>
       </w:pPr>
-      <w:proofErr w:type="spellStart"/>
       <w:r>
         <w:rPr>
           <w:rFonts w:ascii="Times New Roman" w:hAnsi="Times New Roman" w:cs="Times New Roman"/>
@@ -313,9 +329,8 @@
           <w:szCs w:val="24"/>
           <w:shd w:val="clear" w:color="auto" w:fill="FFFFFF"/>
         </w:rPr>
-        <w:t>Hanming</w:t>
-      </w:r>
-      <w:proofErr w:type="spellEnd"/>
+        <w:t>Chen-Yu Chang</w:t>
+      </w:r>
       <w:r>
         <w:rPr>
           <w:rFonts w:ascii="Times New Roman" w:hAnsi="Times New Roman" w:cs="Times New Roman"/>
@@ -324,8 +339,199 @@
           <w:szCs w:val="24"/>
           <w:shd w:val="clear" w:color="auto" w:fill="FFFFFF"/>
         </w:rPr>
-        <w:t xml:space="preserve"> Wang</w:t>
-      </w:r>
+        <w:t xml:space="preserve">: </w:t>
+      </w:r>
+    </w:p>
+    <w:p>
+      <w:pPr>
+        <w:numPr>
+          <w:ilvl w:val="1"/>
+          <w:numId w:val="1"/>
+        </w:numPr>
+        <w:rPr>
+          <w:rFonts w:ascii="Times New Roman" w:hAnsi="Times New Roman" w:cs="Times New Roman"/>
+          <w:sz w:val="24"/>
+          <w:szCs w:val="24"/>
+        </w:rPr>
+      </w:pPr>
+      <w:r>
+        <w:rPr>
+          <w:rFonts w:ascii="Times New Roman" w:hAnsi="Times New Roman" w:cs="Times New Roman" w:hint="eastAsia"/>
+          <w:sz w:val="24"/>
+          <w:szCs w:val="24"/>
+        </w:rPr>
+        <w:t>P</w:t>
+      </w:r>
+      <w:r>
+        <w:rPr>
+          <w:rFonts w:ascii="Times New Roman" w:hAnsi="Times New Roman" w:cs="Times New Roman"/>
+          <w:sz w:val="24"/>
+          <w:szCs w:val="24"/>
+        </w:rPr>
+        <w:t>rovided ideas about the app we are going to work on</w:t>
+      </w:r>
+    </w:p>
+    <w:p>
+      <w:pPr>
+        <w:numPr>
+          <w:ilvl w:val="1"/>
+          <w:numId w:val="1"/>
+        </w:numPr>
+        <w:rPr>
+          <w:rFonts w:ascii="Times New Roman" w:hAnsi="Times New Roman" w:cs="Times New Roman"/>
+          <w:sz w:val="24"/>
+          <w:szCs w:val="24"/>
+        </w:rPr>
+      </w:pPr>
+      <w:r>
+        <w:rPr>
+          <w:rFonts w:ascii="Times New Roman" w:hAnsi="Times New Roman" w:cs="Times New Roman" w:hint="eastAsia"/>
+          <w:sz w:val="24"/>
+          <w:szCs w:val="24"/>
+        </w:rPr>
+        <w:t>P</w:t>
+      </w:r>
+      <w:r>
+        <w:rPr>
+          <w:rFonts w:ascii="Times New Roman" w:hAnsi="Times New Roman" w:cs="Times New Roman"/>
+          <w:sz w:val="24"/>
+          <w:szCs w:val="24"/>
+        </w:rPr>
+        <w:t>rovided the details and functionalities that we could achieve</w:t>
+      </w:r>
+    </w:p>
+    <w:p>
+      <w:pPr>
+        <w:numPr>
+          <w:ilvl w:val="1"/>
+          <w:numId w:val="1"/>
+        </w:numPr>
+        <w:rPr>
+          <w:rFonts w:ascii="Times New Roman" w:hAnsi="Times New Roman" w:cs="Times New Roman"/>
+          <w:sz w:val="24"/>
+          <w:szCs w:val="24"/>
+        </w:rPr>
+      </w:pPr>
+      <w:r>
+        <w:rPr>
+          <w:rFonts w:ascii="Times New Roman" w:hAnsi="Times New Roman" w:cs="Times New Roman" w:hint="eastAsia"/>
+          <w:sz w:val="24"/>
+          <w:szCs w:val="24"/>
+        </w:rPr>
+        <w:t>C</w:t>
+      </w:r>
+      <w:r>
+        <w:rPr>
+          <w:rFonts w:ascii="Times New Roman" w:hAnsi="Times New Roman" w:cs="Times New Roman"/>
+          <w:sz w:val="24"/>
+          <w:szCs w:val="24"/>
+        </w:rPr>
+        <w:t>ooperated with the interface lead with UI designs</w:t>
+      </w:r>
+    </w:p>
+    <w:p>
+      <w:pPr>
+        <w:numPr>
+          <w:ilvl w:val="1"/>
+          <w:numId w:val="1"/>
+        </w:numPr>
+        <w:rPr>
+          <w:rFonts w:ascii="Times New Roman" w:hAnsi="Times New Roman" w:cs="Times New Roman"/>
+          <w:sz w:val="24"/>
+          <w:szCs w:val="24"/>
+        </w:rPr>
+      </w:pPr>
+      <w:r>
+        <w:rPr>
+          <w:rFonts w:ascii="Times New Roman" w:hAnsi="Times New Roman" w:cs="Times New Roman" w:hint="eastAsia"/>
+          <w:sz w:val="24"/>
+          <w:szCs w:val="24"/>
+        </w:rPr>
+        <w:t>G</w:t>
+      </w:r>
+      <w:r>
+        <w:rPr>
+          <w:rFonts w:ascii="Times New Roman" w:hAnsi="Times New Roman" w:cs="Times New Roman"/>
+          <w:sz w:val="24"/>
+          <w:szCs w:val="24"/>
+        </w:rPr>
+        <w:t>athered information and categorized into PowerPoint</w:t>
+      </w:r>
+    </w:p>
+    <w:p>
+      <w:pPr>
+        <w:numPr>
+          <w:ilvl w:val="1"/>
+          <w:numId w:val="1"/>
+        </w:numPr>
+        <w:rPr>
+          <w:rFonts w:ascii="Times New Roman" w:hAnsi="Times New Roman" w:cs="Times New Roman"/>
+          <w:sz w:val="24"/>
+          <w:szCs w:val="24"/>
+        </w:rPr>
+      </w:pPr>
+      <w:r>
+        <w:rPr>
+          <w:rFonts w:ascii="Times New Roman" w:hAnsi="Times New Roman" w:cs="Times New Roman" w:hint="eastAsia"/>
+          <w:sz w:val="24"/>
+          <w:szCs w:val="24"/>
+        </w:rPr>
+        <w:t>C</w:t>
+      </w:r>
+      <w:r>
+        <w:rPr>
+          <w:rFonts w:ascii="Times New Roman" w:hAnsi="Times New Roman" w:cs="Times New Roman"/>
+          <w:sz w:val="24"/>
+          <w:szCs w:val="24"/>
+        </w:rPr>
+        <w:t>hecked if the functionality works as expected</w:t>
+      </w:r>
+    </w:p>
+    <w:p>
+      <w:pPr>
+        <w:numPr>
+          <w:ilvl w:val="1"/>
+          <w:numId w:val="1"/>
+        </w:numPr>
+        <w:rPr>
+          <w:rFonts w:ascii="Times New Roman" w:hAnsi="Times New Roman" w:cs="Times New Roman"/>
+          <w:sz w:val="24"/>
+          <w:szCs w:val="24"/>
+        </w:rPr>
+      </w:pPr>
+      <w:bookmarkStart w:id="3" w:name="OLE_LINK5"/>
+      <w:bookmarkStart w:id="4" w:name="OLE_LINK6"/>
+      <w:r>
+        <w:rPr>
+          <w:rFonts w:ascii="Times New Roman" w:hAnsi="Times New Roman" w:cs="Times New Roman" w:hint="eastAsia"/>
+          <w:sz w:val="24"/>
+          <w:szCs w:val="24"/>
+        </w:rPr>
+        <w:t>C</w:t>
+      </w:r>
+      <w:r>
+        <w:rPr>
+          <w:rFonts w:ascii="Times New Roman" w:hAnsi="Times New Roman" w:cs="Times New Roman"/>
+          <w:sz w:val="24"/>
+          <w:szCs w:val="24"/>
+        </w:rPr>
+        <w:t>oded for the UI design in Android Studio to work as an app</w:t>
+      </w:r>
+    </w:p>
+    <w:bookmarkEnd w:id="3"/>
+    <w:bookmarkEnd w:id="4"/>
+    <w:p>
+      <w:pPr>
+        <w:numPr>
+          <w:ilvl w:val="0"/>
+          <w:numId w:val="1"/>
+        </w:numPr>
+        <w:rPr>
+          <w:rFonts w:ascii="Times New Roman" w:hAnsi="Times New Roman" w:cs="Times New Roman"/>
+          <w:sz w:val="24"/>
+          <w:szCs w:val="24"/>
+        </w:rPr>
+      </w:pPr>
       <w:r>
         <w:rPr>
           <w:rFonts w:ascii="Times New Roman" w:hAnsi="Times New Roman" w:cs="Times New Roman"/>
@@ -334,12 +540,443 @@
           <w:szCs w:val="24"/>
           <w:shd w:val="clear" w:color="auto" w:fill="FFFFFF"/>
         </w:rPr>
+        <w:t>Yiq</w:t>
+      </w:r>
+      <w:r>
+        <w:rPr>
+          <w:rFonts w:ascii="Times New Roman" w:hAnsi="Times New Roman" w:cs="Times New Roman"/>
+          <w:color w:val="24292E"/>
+          <w:sz w:val="24"/>
+          <w:szCs w:val="24"/>
+          <w:shd w:val="clear" w:color="auto" w:fill="FFFFFF"/>
+        </w:rPr>
+        <w:t>in Zhang</w:t>
+      </w:r>
+      <w:r>
+        <w:rPr>
+          <w:rFonts w:ascii="Times New Roman" w:hAnsi="Times New Roman" w:cs="Times New Roman"/>
+          <w:color w:val="24292E"/>
+          <w:sz w:val="24"/>
+          <w:szCs w:val="24"/>
+          <w:shd w:val="clear" w:color="auto" w:fill="FFFFFF"/>
+        </w:rPr>
         <w:t>:</w:t>
       </w:r>
     </w:p>
     <w:p>
       <w:pPr>
         <w:numPr>
+          <w:ilvl w:val="1"/>
+          <w:numId w:val="1"/>
+        </w:numPr>
+        <w:rPr>
+          <w:rFonts w:ascii="Times New Roman" w:hAnsi="Times New Roman" w:cs="Times New Roman"/>
+          <w:sz w:val="24"/>
+          <w:szCs w:val="24"/>
+        </w:rPr>
+      </w:pPr>
+      <w:r>
+        <w:rPr>
+          <w:rFonts w:ascii="Times New Roman" w:hAnsi="Times New Roman" w:cs="Times New Roman"/>
+          <w:sz w:val="24"/>
+          <w:szCs w:val="24"/>
+        </w:rPr>
+        <w:t>Created</w:t>
+      </w:r>
+      <w:r>
+        <w:rPr>
+          <w:rFonts w:ascii="Times New Roman" w:hAnsi="Times New Roman" w:cs="Times New Roman"/>
+          <w:sz w:val="24"/>
+          <w:szCs w:val="24"/>
+        </w:rPr>
+        <w:t xml:space="preserve"> </w:t>
+      </w:r>
+      <w:r>
+        <w:rPr>
+          <w:rFonts w:ascii="Times New Roman" w:hAnsi="Times New Roman" w:cs="Times New Roman"/>
+          <w:sz w:val="24"/>
+          <w:szCs w:val="24"/>
+        </w:rPr>
+        <w:t xml:space="preserve">the </w:t>
+      </w:r>
+      <w:bookmarkStart w:id="5" w:name="OLE_LINK8"/>
+      <w:r>
+        <w:rPr>
+          <w:rFonts w:ascii="Times New Roman" w:hAnsi="Times New Roman" w:cs="Times New Roman"/>
+          <w:sz w:val="24"/>
+          <w:szCs w:val="24"/>
+        </w:rPr>
+        <w:t>p</w:t>
+      </w:r>
+      <w:r>
+        <w:rPr>
+          <w:rFonts w:ascii="Times New Roman" w:hAnsi="Times New Roman" w:cs="Times New Roman"/>
+          <w:sz w:val="24"/>
+          <w:szCs w:val="24"/>
+        </w:rPr>
+        <w:t>rototypes</w:t>
+      </w:r>
+      <w:r>
+        <w:rPr>
+          <w:rFonts w:ascii="Times New Roman" w:hAnsi="Times New Roman" w:cs="Times New Roman"/>
+          <w:sz w:val="24"/>
+          <w:szCs w:val="24"/>
+        </w:rPr>
+        <w:t xml:space="preserve"> </w:t>
+      </w:r>
+      <w:bookmarkEnd w:id="5"/>
+      <w:r>
+        <w:rPr>
+          <w:rFonts w:ascii="Times New Roman" w:hAnsi="Times New Roman" w:cs="Times New Roman"/>
+          <w:sz w:val="24"/>
+          <w:szCs w:val="24"/>
+        </w:rPr>
+        <w:t>of</w:t>
+      </w:r>
+      <w:r>
+        <w:rPr>
+          <w:rFonts w:ascii="Times New Roman" w:hAnsi="Times New Roman" w:cs="Times New Roman"/>
+          <w:sz w:val="24"/>
+          <w:szCs w:val="24"/>
+        </w:rPr>
+        <w:t xml:space="preserve"> the </w:t>
+      </w:r>
+      <w:r>
+        <w:rPr>
+          <w:rFonts w:ascii="Times New Roman" w:hAnsi="Times New Roman" w:cs="Times New Roman"/>
+          <w:sz w:val="24"/>
+          <w:szCs w:val="24"/>
+        </w:rPr>
+        <w:t>UI design</w:t>
+      </w:r>
+      <w:r>
+        <w:rPr>
+          <w:rFonts w:ascii="Times New Roman" w:hAnsi="Times New Roman" w:cs="Times New Roman"/>
+          <w:sz w:val="24"/>
+          <w:szCs w:val="24"/>
+        </w:rPr>
+        <w:t xml:space="preserve"> in Axure</w:t>
+      </w:r>
+      <w:bookmarkStart w:id="6" w:name="_GoBack"/>
+      <w:bookmarkEnd w:id="6"/>
+      <w:r>
+        <w:rPr>
+          <w:rFonts w:ascii="Times New Roman" w:hAnsi="Times New Roman" w:cs="Times New Roman"/>
+          <w:sz w:val="24"/>
+          <w:szCs w:val="24"/>
+        </w:rPr>
+        <w:t>.</w:t>
+      </w:r>
+    </w:p>
+    <w:p>
+      <w:pPr>
+        <w:numPr>
+          <w:ilvl w:val="1"/>
+          <w:numId w:val="1"/>
+        </w:numPr>
+        <w:rPr>
+          <w:rFonts w:ascii="Times New Roman" w:hAnsi="Times New Roman" w:cs="Times New Roman"/>
+          <w:sz w:val="24"/>
+          <w:szCs w:val="24"/>
+        </w:rPr>
+      </w:pPr>
+      <w:r>
+        <w:rPr>
+          <w:rFonts w:ascii="Times New Roman" w:hAnsi="Times New Roman" w:cs="Times New Roman"/>
+          <w:sz w:val="24"/>
+          <w:szCs w:val="24"/>
+        </w:rPr>
+        <w:t>Designed</w:t>
+      </w:r>
+      <w:r>
+        <w:rPr>
+          <w:rFonts w:ascii="Times New Roman" w:hAnsi="Times New Roman" w:cs="Times New Roman"/>
+          <w:sz w:val="24"/>
+          <w:szCs w:val="24"/>
+        </w:rPr>
+        <w:t xml:space="preserve"> the </w:t>
+      </w:r>
+      <w:r>
+        <w:rPr>
+          <w:rFonts w:ascii="Times New Roman" w:hAnsi="Times New Roman" w:cs="Times New Roman"/>
+          <w:sz w:val="24"/>
+          <w:szCs w:val="24"/>
+        </w:rPr>
+        <w:t>sitemap</w:t>
+      </w:r>
+      <w:r>
+        <w:rPr>
+          <w:rFonts w:ascii="Times New Roman" w:hAnsi="Times New Roman" w:cs="Times New Roman"/>
+          <w:sz w:val="24"/>
+          <w:szCs w:val="24"/>
+        </w:rPr>
+        <w:t xml:space="preserve"> and</w:t>
+      </w:r>
+      <w:r>
+        <w:t xml:space="preserve"> </w:t>
+      </w:r>
+      <w:r>
+        <w:rPr>
+          <w:rFonts w:ascii="Times New Roman" w:hAnsi="Times New Roman" w:cs="Times New Roman"/>
+          <w:sz w:val="24"/>
+          <w:szCs w:val="24"/>
+        </w:rPr>
+        <w:t>w</w:t>
+      </w:r>
+      <w:r>
+        <w:rPr>
+          <w:rFonts w:ascii="Times New Roman" w:hAnsi="Times New Roman" w:cs="Times New Roman"/>
+          <w:sz w:val="24"/>
+          <w:szCs w:val="24"/>
+        </w:rPr>
+        <w:t>ireframes</w:t>
+      </w:r>
+      <w:r>
+        <w:rPr>
+          <w:rFonts w:ascii="Times New Roman" w:hAnsi="Times New Roman" w:cs="Times New Roman"/>
+          <w:sz w:val="24"/>
+          <w:szCs w:val="24"/>
+        </w:rPr>
+        <w:t xml:space="preserve"> of </w:t>
+      </w:r>
+      <w:r>
+        <w:rPr>
+          <w:rFonts w:ascii="Times New Roman" w:hAnsi="Times New Roman" w:cs="Times New Roman"/>
+          <w:sz w:val="24"/>
+          <w:szCs w:val="24"/>
+        </w:rPr>
+        <w:t>the app</w:t>
+      </w:r>
+      <w:r>
+        <w:rPr>
+          <w:rFonts w:ascii="Times New Roman" w:hAnsi="Times New Roman" w:cs="Times New Roman"/>
+          <w:sz w:val="24"/>
+          <w:szCs w:val="24"/>
+        </w:rPr>
+        <w:t>.</w:t>
+      </w:r>
+    </w:p>
+    <w:p>
+      <w:pPr>
+        <w:numPr>
+          <w:ilvl w:val="1"/>
+          <w:numId w:val="1"/>
+        </w:numPr>
+        <w:rPr>
+          <w:rFonts w:ascii="Times New Roman" w:hAnsi="Times New Roman" w:cs="Times New Roman"/>
+          <w:sz w:val="24"/>
+          <w:szCs w:val="24"/>
+        </w:rPr>
+      </w:pPr>
+      <w:bookmarkStart w:id="7" w:name="OLE_LINK4"/>
+      <w:r>
+        <w:rPr>
+          <w:rFonts w:ascii="Times New Roman" w:hAnsi="Times New Roman" w:cs="Times New Roman"/>
+          <w:sz w:val="24"/>
+          <w:szCs w:val="24"/>
+        </w:rPr>
+        <w:t>Created</w:t>
+      </w:r>
+      <w:bookmarkEnd w:id="7"/>
+      <w:r>
+        <w:rPr>
+          <w:rFonts w:ascii="Times New Roman" w:hAnsi="Times New Roman" w:cs="Times New Roman"/>
+          <w:sz w:val="24"/>
+          <w:szCs w:val="24"/>
+        </w:rPr>
+        <w:t xml:space="preserve"> </w:t>
+      </w:r>
+      <w:r>
+        <w:rPr>
+          <w:rFonts w:ascii="Times New Roman" w:hAnsi="Times New Roman" w:cs="Times New Roman" w:hint="eastAsia"/>
+          <w:sz w:val="24"/>
+          <w:szCs w:val="24"/>
+          <w:lang w:eastAsia="zh-CN"/>
+        </w:rPr>
+        <w:t xml:space="preserve">function flow </w:t>
+      </w:r>
+      <w:r>
+        <w:rPr>
+          <w:rFonts w:ascii="Times New Roman" w:hAnsi="Times New Roman" w:cs="Times New Roman"/>
+          <w:sz w:val="24"/>
+          <w:szCs w:val="24"/>
+          <w:lang w:eastAsia="zh-CN"/>
+        </w:rPr>
+        <w:t>of the app.</w:t>
+      </w:r>
+      <w:r>
+        <w:t xml:space="preserve"> </w:t>
+      </w:r>
+    </w:p>
+    <w:p>
+      <w:pPr>
+        <w:numPr>
+          <w:ilvl w:val="1"/>
+          <w:numId w:val="1"/>
+        </w:numPr>
+        <w:rPr>
+          <w:rFonts w:ascii="Times New Roman" w:hAnsi="Times New Roman" w:cs="Times New Roman"/>
+          <w:sz w:val="24"/>
+          <w:szCs w:val="24"/>
+        </w:rPr>
+      </w:pPr>
+      <w:r>
+        <w:rPr>
+          <w:rFonts w:ascii="Times New Roman" w:hAnsi="Times New Roman" w:cs="Times New Roman" w:hint="eastAsia"/>
+          <w:sz w:val="24"/>
+          <w:szCs w:val="24"/>
+        </w:rPr>
+        <w:t>C</w:t>
+      </w:r>
+      <w:r>
+        <w:rPr>
+          <w:rFonts w:ascii="Times New Roman" w:hAnsi="Times New Roman" w:cs="Times New Roman"/>
+          <w:sz w:val="24"/>
+          <w:szCs w:val="24"/>
+        </w:rPr>
+        <w:t xml:space="preserve">oded for the UI design in </w:t>
+      </w:r>
+      <w:r>
+        <w:rPr>
+          <w:rFonts w:ascii="Times New Roman" w:hAnsi="Times New Roman" w:cs="Times New Roman"/>
+          <w:sz w:val="24"/>
+          <w:szCs w:val="24"/>
+        </w:rPr>
+        <w:t>Android Studio.</w:t>
+      </w:r>
+    </w:p>
+    <w:p>
+      <w:pPr>
+        <w:numPr>
+          <w:ilvl w:val="1"/>
+          <w:numId w:val="1"/>
+        </w:numPr>
+        <w:rPr>
+          <w:rFonts w:ascii="Times New Roman" w:hAnsi="Times New Roman" w:cs="Times New Roman"/>
+          <w:sz w:val="24"/>
+          <w:szCs w:val="24"/>
+        </w:rPr>
+      </w:pPr>
+      <w:r>
+        <w:rPr>
+          <w:rFonts w:ascii="Times New Roman" w:hAnsi="Times New Roman" w:cs="Times New Roman"/>
+          <w:sz w:val="24"/>
+          <w:szCs w:val="24"/>
+        </w:rPr>
+        <w:t>Assisted in</w:t>
+      </w:r>
+      <w:r>
+        <w:rPr>
+          <w:rFonts w:ascii="Times New Roman" w:hAnsi="Times New Roman" w:cs="Times New Roman" w:hint="eastAsia"/>
+          <w:sz w:val="24"/>
+          <w:szCs w:val="24"/>
+          <w:lang w:eastAsia="zh-CN"/>
+        </w:rPr>
+        <w:t xml:space="preserve"> </w:t>
+      </w:r>
+      <w:r>
+        <w:rPr>
+          <w:rFonts w:ascii="Times New Roman" w:hAnsi="Times New Roman" w:cs="Times New Roman"/>
+          <w:sz w:val="24"/>
+          <w:szCs w:val="24"/>
+        </w:rPr>
+        <w:t>creat</w:t>
+      </w:r>
+      <w:r>
+        <w:rPr>
+          <w:rFonts w:ascii="Times New Roman" w:hAnsi="Times New Roman" w:cs="Times New Roman" w:hint="eastAsia"/>
+          <w:sz w:val="24"/>
+          <w:szCs w:val="24"/>
+          <w:lang w:eastAsia="zh-CN"/>
+        </w:rPr>
+        <w:t>ing</w:t>
+      </w:r>
+      <w:r>
+        <w:rPr>
+          <w:rFonts w:ascii="Times New Roman" w:hAnsi="Times New Roman" w:cs="Times New Roman"/>
+          <w:sz w:val="24"/>
+          <w:szCs w:val="24"/>
+        </w:rPr>
+        <w:t xml:space="preserve"> </w:t>
+      </w:r>
+      <w:r>
+        <w:rPr>
+          <w:rFonts w:ascii="Times New Roman" w:hAnsi="Times New Roman" w:cs="Times New Roman"/>
+          <w:sz w:val="24"/>
+          <w:szCs w:val="24"/>
+        </w:rPr>
+        <w:t>app’</w:t>
+      </w:r>
+      <w:r>
+        <w:rPr>
+          <w:rFonts w:ascii="Times New Roman" w:hAnsi="Times New Roman" w:cs="Times New Roman"/>
+          <w:sz w:val="24"/>
+          <w:szCs w:val="24"/>
+        </w:rPr>
+        <w:t>s name</w:t>
+      </w:r>
+      <w:r>
+        <w:rPr>
+          <w:rFonts w:ascii="Times New Roman" w:hAnsi="Times New Roman" w:cs="Times New Roman"/>
+          <w:sz w:val="24"/>
+          <w:szCs w:val="24"/>
+        </w:rPr>
+        <w:t xml:space="preserve"> </w:t>
+      </w:r>
+      <w:r>
+        <w:rPr>
+          <w:rFonts w:ascii="Times New Roman" w:hAnsi="Times New Roman" w:cs="Times New Roman"/>
+          <w:sz w:val="24"/>
+          <w:szCs w:val="24"/>
+        </w:rPr>
+        <w:t>and</w:t>
+      </w:r>
+      <w:r>
+        <w:rPr>
+          <w:rFonts w:ascii="Times New Roman" w:hAnsi="Times New Roman" w:cs="Times New Roman"/>
+          <w:sz w:val="24"/>
+          <w:szCs w:val="24"/>
+        </w:rPr>
+        <w:t xml:space="preserve"> </w:t>
+      </w:r>
+      <w:r>
+        <w:rPr>
+          <w:rFonts w:ascii="Times New Roman" w:hAnsi="Times New Roman" w:cs="Times New Roman"/>
+          <w:sz w:val="24"/>
+          <w:szCs w:val="24"/>
+        </w:rPr>
+        <w:t xml:space="preserve">ideas for the </w:t>
+      </w:r>
+      <w:r>
+        <w:rPr>
+          <w:rFonts w:ascii="Times New Roman" w:hAnsi="Times New Roman" w:cs="Times New Roman"/>
+          <w:sz w:val="24"/>
+          <w:szCs w:val="24"/>
+        </w:rPr>
+        <w:t>video</w:t>
+      </w:r>
+      <w:r>
+        <w:rPr>
+          <w:rFonts w:ascii="Times New Roman" w:hAnsi="Times New Roman" w:cs="Times New Roman"/>
+          <w:sz w:val="24"/>
+          <w:szCs w:val="24"/>
+        </w:rPr>
+        <w:t>.</w:t>
+      </w:r>
+    </w:p>
+    <w:p>
+      <w:pPr>
+        <w:ind w:left="720"/>
+        <w:rPr>
+          <w:rFonts w:ascii="Times New Roman" w:hAnsi="Times New Roman" w:cs="Times New Roman"/>
+          <w:sz w:val="24"/>
+          <w:szCs w:val="24"/>
+        </w:rPr>
+      </w:pPr>
+    </w:p>
+    <w:p>
+      <w:pPr>
+        <w:numPr>
           <w:ilvl w:val="0"/>
           <w:numId w:val="1"/>
         </w:numPr>
@@ -357,7 +994,8 @@
           <w:szCs w:val="24"/>
           <w:shd w:val="clear" w:color="auto" w:fill="FFFFFF"/>
         </w:rPr>
-        <w:t>Chen-Yu Chang</w:t>
+        <w:lastRenderedPageBreak/>
+        <w:t>Samarah Uriarte</w:t>
       </w:r>
       <w:r>
         <w:rPr>
@@ -367,264 +1005,12 @@
           <w:szCs w:val="24"/>
           <w:shd w:val="clear" w:color="auto" w:fill="FFFFFF"/>
         </w:rPr>
-        <w:t xml:space="preserve">: </w:t>
-      </w:r>
-    </w:p>
-    <w:p>
-      <w:pPr>
-        <w:numPr>
-          <w:ilvl w:val="1"/>
-          <w:numId w:val="1"/>
-        </w:numPr>
-        <w:rPr>
-          <w:rFonts w:ascii="Times New Roman" w:hAnsi="Times New Roman" w:cs="Times New Roman"/>
-          <w:sz w:val="24"/>
-          <w:szCs w:val="24"/>
-        </w:rPr>
-      </w:pPr>
-      <w:r>
-        <w:rPr>
-          <w:rFonts w:ascii="Times New Roman" w:hAnsi="Times New Roman" w:cs="Times New Roman" w:hint="eastAsia"/>
-          <w:sz w:val="24"/>
-          <w:szCs w:val="24"/>
-        </w:rPr>
-        <w:t>P</w:t>
-      </w:r>
-      <w:r>
-        <w:rPr>
-          <w:rFonts w:ascii="Times New Roman" w:hAnsi="Times New Roman" w:cs="Times New Roman"/>
-          <w:sz w:val="24"/>
-          <w:szCs w:val="24"/>
-        </w:rPr>
-        <w:t>rovided ideas about the app we are going to work on</w:t>
-      </w:r>
-    </w:p>
-    <w:p>
-      <w:pPr>
-        <w:numPr>
-          <w:ilvl w:val="1"/>
-          <w:numId w:val="1"/>
-        </w:numPr>
-        <w:rPr>
-          <w:rFonts w:ascii="Times New Roman" w:hAnsi="Times New Roman" w:cs="Times New Roman"/>
-          <w:sz w:val="24"/>
-          <w:szCs w:val="24"/>
-        </w:rPr>
-      </w:pPr>
-      <w:r>
-        <w:rPr>
-          <w:rFonts w:ascii="Times New Roman" w:hAnsi="Times New Roman" w:cs="Times New Roman" w:hint="eastAsia"/>
-          <w:sz w:val="24"/>
-          <w:szCs w:val="24"/>
-        </w:rPr>
-        <w:t>P</w:t>
-      </w:r>
-      <w:r>
-        <w:rPr>
-          <w:rFonts w:ascii="Times New Roman" w:hAnsi="Times New Roman" w:cs="Times New Roman"/>
-          <w:sz w:val="24"/>
-          <w:szCs w:val="24"/>
-        </w:rPr>
-        <w:t>rovided the details and functionalities that we could achieve</w:t>
-      </w:r>
-    </w:p>
-    <w:p>
-      <w:pPr>
-        <w:numPr>
-          <w:ilvl w:val="1"/>
-          <w:numId w:val="1"/>
-        </w:numPr>
-        <w:rPr>
-          <w:rFonts w:ascii="Times New Roman" w:hAnsi="Times New Roman" w:cs="Times New Roman"/>
-          <w:sz w:val="24"/>
-          <w:szCs w:val="24"/>
-        </w:rPr>
-      </w:pPr>
-      <w:r>
-        <w:rPr>
-          <w:rFonts w:ascii="Times New Roman" w:hAnsi="Times New Roman" w:cs="Times New Roman" w:hint="eastAsia"/>
-          <w:sz w:val="24"/>
-          <w:szCs w:val="24"/>
-        </w:rPr>
-        <w:t>C</w:t>
-      </w:r>
-      <w:r>
-        <w:rPr>
-          <w:rFonts w:ascii="Times New Roman" w:hAnsi="Times New Roman" w:cs="Times New Roman"/>
-          <w:sz w:val="24"/>
-          <w:szCs w:val="24"/>
-        </w:rPr>
-        <w:t>ooperated with the interface lead with UI designs</w:t>
-      </w:r>
-    </w:p>
-    <w:p>
-      <w:pPr>
-        <w:numPr>
-          <w:ilvl w:val="1"/>
-          <w:numId w:val="1"/>
-        </w:numPr>
-        <w:rPr>
-          <w:rFonts w:ascii="Times New Roman" w:hAnsi="Times New Roman" w:cs="Times New Roman"/>
-          <w:sz w:val="24"/>
-          <w:szCs w:val="24"/>
-        </w:rPr>
-      </w:pPr>
-      <w:r>
-        <w:rPr>
-          <w:rFonts w:ascii="Times New Roman" w:hAnsi="Times New Roman" w:cs="Times New Roman" w:hint="eastAsia"/>
-          <w:sz w:val="24"/>
-          <w:szCs w:val="24"/>
-        </w:rPr>
-        <w:t>G</w:t>
-      </w:r>
-      <w:r>
-        <w:rPr>
-          <w:rFonts w:ascii="Times New Roman" w:hAnsi="Times New Roman" w:cs="Times New Roman"/>
-          <w:sz w:val="24"/>
-          <w:szCs w:val="24"/>
-        </w:rPr>
-        <w:t>athered information and categorized into PowerPoint</w:t>
-      </w:r>
-    </w:p>
-    <w:p>
-      <w:pPr>
-        <w:numPr>
-          <w:ilvl w:val="1"/>
-          <w:numId w:val="1"/>
-        </w:numPr>
-        <w:rPr>
-          <w:rFonts w:ascii="Times New Roman" w:hAnsi="Times New Roman" w:cs="Times New Roman"/>
-          <w:sz w:val="24"/>
-          <w:szCs w:val="24"/>
-        </w:rPr>
-      </w:pPr>
-      <w:r>
-        <w:rPr>
-          <w:rFonts w:ascii="Times New Roman" w:hAnsi="Times New Roman" w:cs="Times New Roman" w:hint="eastAsia"/>
-          <w:sz w:val="24"/>
-          <w:szCs w:val="24"/>
-        </w:rPr>
-        <w:t>C</w:t>
-      </w:r>
-      <w:r>
-        <w:rPr>
-          <w:rFonts w:ascii="Times New Roman" w:hAnsi="Times New Roman" w:cs="Times New Roman"/>
-          <w:sz w:val="24"/>
-          <w:szCs w:val="24"/>
-        </w:rPr>
-        <w:t>hecked if the functionality works as expected</w:t>
-      </w:r>
-    </w:p>
-    <w:p>
-      <w:pPr>
-        <w:numPr>
-          <w:ilvl w:val="1"/>
-          <w:numId w:val="1"/>
-        </w:numPr>
-        <w:rPr>
-          <w:rFonts w:ascii="Times New Roman" w:hAnsi="Times New Roman" w:cs="Times New Roman"/>
-          <w:sz w:val="24"/>
-          <w:szCs w:val="24"/>
-        </w:rPr>
-      </w:pPr>
-      <w:r>
-        <w:rPr>
-          <w:rFonts w:ascii="Times New Roman" w:hAnsi="Times New Roman" w:cs="Times New Roman" w:hint="eastAsia"/>
-          <w:sz w:val="24"/>
-          <w:szCs w:val="24"/>
-        </w:rPr>
-        <w:t>C</w:t>
-      </w:r>
-      <w:r>
-        <w:rPr>
-          <w:rFonts w:ascii="Times New Roman" w:hAnsi="Times New Roman" w:cs="Times New Roman"/>
-          <w:sz w:val="24"/>
-          <w:szCs w:val="24"/>
-        </w:rPr>
-        <w:t>oded for the UI design in Android Studio to work as an app</w:t>
-      </w:r>
-    </w:p>
-    <w:p>
-      <w:pPr>
-        <w:numPr>
-          <w:ilvl w:val="0"/>
-          <w:numId w:val="1"/>
-        </w:numPr>
-        <w:rPr>
-          <w:rFonts w:ascii="Times New Roman" w:hAnsi="Times New Roman" w:cs="Times New Roman"/>
-          <w:sz w:val="24"/>
-          <w:szCs w:val="24"/>
-        </w:rPr>
-      </w:pPr>
-      <w:proofErr w:type="spellStart"/>
-      <w:r>
-        <w:rPr>
-          <w:rFonts w:ascii="Times New Roman" w:hAnsi="Times New Roman" w:cs="Times New Roman"/>
-          <w:color w:val="24292E"/>
-          <w:sz w:val="24"/>
-          <w:szCs w:val="24"/>
-          <w:shd w:val="clear" w:color="auto" w:fill="FFFFFF"/>
-        </w:rPr>
-        <w:t>Yiquin</w:t>
-      </w:r>
-      <w:proofErr w:type="spellEnd"/>
-      <w:r>
-        <w:rPr>
-          <w:rFonts w:ascii="Times New Roman" w:hAnsi="Times New Roman" w:cs="Times New Roman"/>
-          <w:color w:val="24292E"/>
-          <w:sz w:val="24"/>
-          <w:szCs w:val="24"/>
-          <w:shd w:val="clear" w:color="auto" w:fill="FFFFFF"/>
-        </w:rPr>
-        <w:t xml:space="preserve"> Zhang</w:t>
-      </w:r>
-      <w:r>
-        <w:rPr>
-          <w:rFonts w:ascii="Times New Roman" w:hAnsi="Times New Roman" w:cs="Times New Roman"/>
-          <w:color w:val="24292E"/>
-          <w:sz w:val="24"/>
-          <w:szCs w:val="24"/>
-          <w:shd w:val="clear" w:color="auto" w:fill="FFFFFF"/>
-        </w:rPr>
         <w:t>:</w:t>
       </w:r>
     </w:p>
     <w:p>
       <w:pPr>
         <w:numPr>
-          <w:ilvl w:val="0"/>
-          <w:numId w:val="1"/>
-        </w:numPr>
-        <w:rPr>
-          <w:rFonts w:ascii="Times New Roman" w:hAnsi="Times New Roman" w:cs="Times New Roman"/>
-          <w:sz w:val="24"/>
-          <w:szCs w:val="24"/>
-        </w:rPr>
-      </w:pPr>
-      <w:r>
-        <w:rPr>
-          <w:rFonts w:ascii="Times New Roman" w:hAnsi="Times New Roman" w:cs="Times New Roman"/>
-          <w:color w:val="24292E"/>
-          <w:sz w:val="24"/>
-          <w:szCs w:val="24"/>
-          <w:shd w:val="clear" w:color="auto" w:fill="FFFFFF"/>
-        </w:rPr>
-        <w:t>Samarah Uriarte</w:t>
-      </w:r>
-      <w:r>
-        <w:rPr>
-          <w:rFonts w:ascii="Times New Roman" w:hAnsi="Times New Roman" w:cs="Times New Roman"/>
-          <w:color w:val="24292E"/>
-          <w:sz w:val="24"/>
-          <w:szCs w:val="24"/>
-          <w:shd w:val="clear" w:color="auto" w:fill="FFFFFF"/>
-        </w:rPr>
-        <w:t>:</w:t>
-      </w:r>
-    </w:p>
-    <w:p>
-      <w:pPr>
-        <w:numPr>
           <w:ilvl w:val="1"/>
           <w:numId w:val="1"/>
         </w:numPr>
@@ -726,8 +1112,6 @@
         </w:rPr>
         <w:t>Documented the app’s development</w:t>
       </w:r>
-      <w:bookmarkStart w:id="0" w:name="_GoBack"/>
-      <w:bookmarkEnd w:id="0"/>
     </w:p>
     <w:sectPr>
       <w:pgSz w:w="12240" w:h="15840"/>
@@ -740,8 +1124,8 @@
 </file>
 
 <file path=word/numbering.xml><?xml version="1.0" encoding="utf-8"?>
-<w:numbering xmlns:wpc="http://schemas.microsoft.com/office/word/2010/wordprocessingCanvas" xmlns:cx="http://schemas.microsoft.com/office/drawing/2014/chartex" xmlns:cx1="http://schemas.microsoft.com/office/drawing/2015/9/8/chartex" xmlns:cx2="http://schemas.microsoft.com/office/drawing/2015/10/21/chartex" xmlns:cx3="http://schemas.microsoft.com/office/drawing/2016/5/9/chartex" xmlns:cx4="http://schemas.microsoft.com/office/drawing/2016/5/10/chartex" xmlns:cx5="http://schemas.microsoft.com/office/drawing/2016/5/11/chartex" xmlns:cx6="http://schemas.microsoft.com/office/drawing/2016/5/12/chartex" xmlns:cx7="http://schemas.microsoft.com/office/drawing/2016/5/13/chartex" xmlns:cx8="http://schemas.microsoft.com/office/drawing/2016/5/14/chartex" xmlns:mc="http://schemas.openxmlformats.org/markup-compatibility/2006" xmlns:aink="http://schemas.microsoft.com/office/drawing/2016/ink" xmlns:am3d="http://schemas.microsoft.com/office/drawing/2017/model3d" xmlns:o="urn:schemas-microsoft-com:office:office" xmlns:r="http://schemas.openxmlformats.org/officeDocument/2006/relationships" xmlns:m="http://schemas.openxmlformats.org/officeDocument/2006/math" xmlns:v="urn:schemas-microsoft-com:vml" xmlns:wp14="http://schemas.microsoft.com/office/word/2010/wordprocessingDrawing" xmlns:wp="http://schemas.openxmlformats.org/drawingml/2006/wordprocessingDrawing" xmlns:w10="urn:schemas-microsoft-com:office:word" xmlns:w="http://schemas.openxmlformats.org/wordprocessingml/2006/main" xmlns:w14="http://schemas.microsoft.com/office/word/2010/wordml" xmlns:w15="http://schemas.microsoft.com/office/word/2012/wordml" xmlns:w16cid="http://schemas.microsoft.com/office/word/2016/wordml/cid" xmlns:w16se="http://schemas.microsoft.com/office/word/2015/wordml/symex" xmlns:wpg="http://schemas.microsoft.com/office/word/2010/wordprocessingGroup" xmlns:wpi="http://schemas.microsoft.com/office/word/2010/wordprocessingInk" xmlns:wne="http://schemas.microsoft.com/office/word/2006/wordml" xmlns:wps="http://schemas.microsoft.com/office/word/2010/wordprocessingShape" mc:Ignorable="w14 w15 w16se w16cid wp14">
-  <w:abstractNum w:abstractNumId="0" w15:restartNumberingAfterBreak="0">
+<w:numbering xmlns:wpc="http://schemas.microsoft.com/office/word/2010/wordprocessingCanvas" xmlns:mo="http://schemas.microsoft.com/office/mac/office/2008/main" xmlns:mc="http://schemas.openxmlformats.org/markup-compatibility/2006" xmlns:mv="urn:schemas-microsoft-com:mac:vml" xmlns:o="urn:schemas-microsoft-com:office:office" xmlns:r="http://schemas.openxmlformats.org/officeDocument/2006/relationships" xmlns:m="http://schemas.openxmlformats.org/officeDocument/2006/math" xmlns:v="urn:schemas-microsoft-com:vml" xmlns:wp14="http://schemas.microsoft.com/office/word/2010/wordprocessingDrawing" xmlns:wp="http://schemas.openxmlformats.org/drawingml/2006/wordprocessingDrawing" xmlns:w10="urn:schemas-microsoft-com:office:word" xmlns:w="http://schemas.openxmlformats.org/wordprocessingml/2006/main" xmlns:w14="http://schemas.microsoft.com/office/word/2010/wordml" xmlns:w15="http://schemas.microsoft.com/office/word/2012/wordml" xmlns:wpg="http://schemas.microsoft.com/office/word/2010/wordprocessingGroup" xmlns:wpi="http://schemas.microsoft.com/office/word/2010/wordprocessingInk" xmlns:wne="http://schemas.microsoft.com/office/word/2006/wordml" xmlns:wps="http://schemas.microsoft.com/office/word/2010/wordprocessingShape" mc:Ignorable="w14 w15 wp14">
+  <w:abstractNum w:abstractNumId="0">
     <w:nsid w:val="67433432"/>
     <w:multiLevelType w:val="hybridMultilevel"/>
     <w:tmpl w:val="749C21FC"/>
@@ -864,11 +1248,11 @@
 </file>
 
 <file path=word/styles.xml><?xml version="1.0" encoding="utf-8"?>
-<w:styles xmlns:mc="http://schemas.openxmlformats.org/markup-compatibility/2006" xmlns:r="http://schemas.openxmlformats.org/officeDocument/2006/relationships" xmlns:w="http://schemas.openxmlformats.org/wordprocessingml/2006/main" xmlns:w14="http://schemas.microsoft.com/office/word/2010/wordml" xmlns:w15="http://schemas.microsoft.com/office/word/2012/wordml" xmlns:w16cid="http://schemas.microsoft.com/office/word/2016/wordml/cid" xmlns:w16se="http://schemas.microsoft.com/office/word/2015/wordml/symex" mc:Ignorable="w14 w15 w16se w16cid">
+<w:styles xmlns:mc="http://schemas.openxmlformats.org/markup-compatibility/2006" xmlns:r="http://schemas.openxmlformats.org/officeDocument/2006/relationships" xmlns:w="http://schemas.openxmlformats.org/wordprocessingml/2006/main" xmlns:w14="http://schemas.microsoft.com/office/word/2010/wordml" xmlns:w15="http://schemas.microsoft.com/office/word/2012/wordml" mc:Ignorable="w14 w15">
   <w:docDefaults>
     <w:rPrDefault>
       <w:rPr>
-        <w:rFonts w:asciiTheme="minorHAnsi" w:eastAsiaTheme="minorHAnsi" w:hAnsiTheme="minorHAnsi" w:cstheme="minorBidi"/>
+        <w:rFonts w:asciiTheme="minorHAnsi" w:eastAsiaTheme="minorEastAsia" w:hAnsiTheme="minorHAnsi" w:cstheme="minorBidi"/>
         <w:sz w:val="22"/>
         <w:szCs w:val="22"/>
         <w:lang w:val="en-US" w:eastAsia="en-US" w:bidi="ar-SA"/>
@@ -880,7 +1264,7 @@
       </w:pPr>
     </w:pPrDefault>
   </w:docDefaults>
-  <w:latentStyles w:defLockedState="0" w:defUIPriority="99" w:defSemiHidden="0" w:defUnhideWhenUsed="0" w:defQFormat="0" w:count="375">
+  <w:latentStyles w:defLockedState="0" w:defUIPriority="99" w:defSemiHidden="0" w:defUnhideWhenUsed="0" w:defQFormat="0" w:count="382">
     <w:lsdException w:name="Normal" w:uiPriority="0" w:qFormat="1"/>
     <w:lsdException w:name="heading 1" w:uiPriority="9" w:qFormat="1"/>
     <w:lsdException w:name="heading 2" w:semiHidden="1" w:uiPriority="9" w:unhideWhenUsed="1" w:qFormat="1"/>
@@ -1254,8 +1638,6 @@
     <w:lsdException w:name="List Table 7 Colorful Accent 6" w:uiPriority="52"/>
     <w:lsdException w:name="Mention" w:semiHidden="1" w:unhideWhenUsed="1"/>
     <w:lsdException w:name="Smart Hyperlink" w:semiHidden="1" w:unhideWhenUsed="1"/>
-    <w:lsdException w:name="Hashtag" w:semiHidden="1" w:unhideWhenUsed="1"/>
-    <w:lsdException w:name="Unresolved Mention" w:semiHidden="1" w:unhideWhenUsed="1"/>
   </w:latentStyles>
   <w:style w:type="paragraph" w:default="1" w:styleId="Normal">
     <w:name w:val="Normal"/>

</xml_diff>